<commit_message>
Package Additions and Class Definition Fixes
Added many of the packages before creating branches, and fixed some
incorrect programmer assignments in the class definitions.
</commit_message>
<xml_diff>
--- a/doc/Team4324/Class Definitions/devices/DriveSystemDefinition.docx
+++ b/doc/Team4324/Class Definitions/devices/DriveSystemDefinition.docx
@@ -51,25 +51,7 @@
           <w:sz w:val="24"/>
           <w:szCs w:val="24"/>
         </w:rPr>
-        <w:t xml:space="preserve">, with the </w:t>
-      </w:r>
-      <w:proofErr w:type="spellStart"/>
-      <w:r>
-        <w:rPr>
-          <w:rFonts w:ascii="Times New Roman" w:eastAsia="Times New Roman" w:hAnsi="Times New Roman" w:cs="Times New Roman"/>
-          <w:sz w:val="24"/>
-          <w:szCs w:val="24"/>
-        </w:rPr>
-        <w:t>DriveSystem</w:t>
-      </w:r>
-      <w:proofErr w:type="spellEnd"/>
-      <w:r>
-        <w:rPr>
-          <w:rFonts w:ascii="Times New Roman" w:eastAsia="Times New Roman" w:hAnsi="Times New Roman" w:cs="Times New Roman"/>
-          <w:sz w:val="24"/>
-          <w:szCs w:val="24"/>
-        </w:rPr>
-        <w:t xml:space="preserve"> handling</w:t>
+        <w:t>, with the DriveSystem handling</w:t>
       </w:r>
       <w:r>
         <w:rPr>
@@ -271,8 +253,10 @@
           <w:sz w:val="24"/>
           <w:szCs w:val="24"/>
         </w:rPr>
-        <w:t>Brian</w:t>
-      </w:r>
+        <w:t>Adam</w:t>
+      </w:r>
+      <w:bookmarkStart w:id="0" w:name="_GoBack"/>
+      <w:bookmarkEnd w:id="0"/>
     </w:p>
     <w:p>
       <w:pPr>
@@ -298,8 +282,6 @@
         </w:rPr>
         <w:t>Other primary programmer?</w:t>
       </w:r>
-      <w:bookmarkStart w:id="0" w:name="_GoBack"/>
-      <w:bookmarkEnd w:id="0"/>
     </w:p>
     <w:p>
       <w:pPr>
@@ -344,15 +326,7 @@
           <w:sz w:val="24"/>
           <w:szCs w:val="24"/>
         </w:rPr>
-        <w:t>&lt;require</w:t>
-      </w:r>
-      <w:r>
-        <w:rPr>
-          <w:rFonts w:ascii="Times New Roman" w:eastAsia="Times New Roman" w:hAnsi="Times New Roman" w:cs="Times New Roman"/>
-          <w:sz w:val="24"/>
-          <w:szCs w:val="24"/>
-        </w:rPr>
-        <w:t>d type if any&gt; &lt;NAME&gt;</w:t>
+        <w:t>&lt;required type if any&gt; &lt;NAME&gt;</w:t>
       </w:r>
     </w:p>
     <w:p>
@@ -377,223 +351,7 @@
           <w:sz w:val="24"/>
           <w:szCs w:val="24"/>
         </w:rPr>
-        <w:t xml:space="preserve">Purpose: &lt;1-4 sentences&gt; Lorem ipsum </w:t>
-      </w:r>
-      <w:proofErr w:type="gramStart"/>
-      <w:r>
-        <w:rPr>
-          <w:rFonts w:ascii="Times New Roman" w:eastAsia="Times New Roman" w:hAnsi="Times New Roman" w:cs="Times New Roman"/>
-          <w:sz w:val="24"/>
-          <w:szCs w:val="24"/>
-        </w:rPr>
-        <w:t>dolor sit</w:t>
-      </w:r>
-      <w:proofErr w:type="gramEnd"/>
-      <w:r>
-        <w:rPr>
-          <w:rFonts w:ascii="Times New Roman" w:eastAsia="Times New Roman" w:hAnsi="Times New Roman" w:cs="Times New Roman"/>
-          <w:sz w:val="24"/>
-          <w:szCs w:val="24"/>
-        </w:rPr>
-        <w:t xml:space="preserve"> </w:t>
-      </w:r>
-      <w:proofErr w:type="spellStart"/>
-      <w:r>
-        <w:rPr>
-          <w:rFonts w:ascii="Times New Roman" w:eastAsia="Times New Roman" w:hAnsi="Times New Roman" w:cs="Times New Roman"/>
-          <w:sz w:val="24"/>
-          <w:szCs w:val="24"/>
-        </w:rPr>
-        <w:t>amet</w:t>
-      </w:r>
-      <w:proofErr w:type="spellEnd"/>
-      <w:r>
-        <w:rPr>
-          <w:rFonts w:ascii="Times New Roman" w:eastAsia="Times New Roman" w:hAnsi="Times New Roman" w:cs="Times New Roman"/>
-          <w:sz w:val="24"/>
-          <w:szCs w:val="24"/>
-        </w:rPr>
-        <w:t xml:space="preserve">, </w:t>
-      </w:r>
-      <w:proofErr w:type="spellStart"/>
-      <w:r>
-        <w:rPr>
-          <w:rFonts w:ascii="Times New Roman" w:eastAsia="Times New Roman" w:hAnsi="Times New Roman" w:cs="Times New Roman"/>
-          <w:sz w:val="24"/>
-          <w:szCs w:val="24"/>
-        </w:rPr>
-        <w:t>consectetur</w:t>
-      </w:r>
-      <w:proofErr w:type="spellEnd"/>
-      <w:r>
-        <w:rPr>
-          <w:rFonts w:ascii="Times New Roman" w:eastAsia="Times New Roman" w:hAnsi="Times New Roman" w:cs="Times New Roman"/>
-          <w:sz w:val="24"/>
-          <w:szCs w:val="24"/>
-        </w:rPr>
-        <w:t xml:space="preserve"> </w:t>
-      </w:r>
-      <w:proofErr w:type="spellStart"/>
-      <w:r>
-        <w:rPr>
-          <w:rFonts w:ascii="Times New Roman" w:eastAsia="Times New Roman" w:hAnsi="Times New Roman" w:cs="Times New Roman"/>
-          <w:sz w:val="24"/>
-          <w:szCs w:val="24"/>
-        </w:rPr>
-        <w:t>adipiscing</w:t>
-      </w:r>
-      <w:proofErr w:type="spellEnd"/>
-      <w:r>
-        <w:rPr>
-          <w:rFonts w:ascii="Times New Roman" w:eastAsia="Times New Roman" w:hAnsi="Times New Roman" w:cs="Times New Roman"/>
-          <w:sz w:val="24"/>
-          <w:szCs w:val="24"/>
-        </w:rPr>
-        <w:t xml:space="preserve"> </w:t>
-      </w:r>
-      <w:proofErr w:type="spellStart"/>
-      <w:r>
-        <w:rPr>
-          <w:rFonts w:ascii="Times New Roman" w:eastAsia="Times New Roman" w:hAnsi="Times New Roman" w:cs="Times New Roman"/>
-          <w:sz w:val="24"/>
-          <w:szCs w:val="24"/>
-        </w:rPr>
-        <w:t>elit</w:t>
-      </w:r>
-      <w:proofErr w:type="spellEnd"/>
-      <w:r>
-        <w:rPr>
-          <w:rFonts w:ascii="Times New Roman" w:eastAsia="Times New Roman" w:hAnsi="Times New Roman" w:cs="Times New Roman"/>
-          <w:sz w:val="24"/>
-          <w:szCs w:val="24"/>
-        </w:rPr>
-        <w:t xml:space="preserve">. </w:t>
-      </w:r>
-      <w:proofErr w:type="spellStart"/>
-      <w:r>
-        <w:rPr>
-          <w:rFonts w:ascii="Times New Roman" w:eastAsia="Times New Roman" w:hAnsi="Times New Roman" w:cs="Times New Roman"/>
-          <w:sz w:val="24"/>
-          <w:szCs w:val="24"/>
-        </w:rPr>
-        <w:t>Pellentesque</w:t>
-      </w:r>
-      <w:proofErr w:type="spellEnd"/>
-      <w:r>
-        <w:rPr>
-          <w:rFonts w:ascii="Times New Roman" w:eastAsia="Times New Roman" w:hAnsi="Times New Roman" w:cs="Times New Roman"/>
-          <w:sz w:val="24"/>
-          <w:szCs w:val="24"/>
-        </w:rPr>
-        <w:t xml:space="preserve"> in </w:t>
-      </w:r>
-      <w:proofErr w:type="spellStart"/>
-      <w:r>
-        <w:rPr>
-          <w:rFonts w:ascii="Times New Roman" w:eastAsia="Times New Roman" w:hAnsi="Times New Roman" w:cs="Times New Roman"/>
-          <w:sz w:val="24"/>
-          <w:szCs w:val="24"/>
-        </w:rPr>
-        <w:t>turpis</w:t>
-      </w:r>
-      <w:proofErr w:type="spellEnd"/>
-      <w:r>
-        <w:rPr>
-          <w:rFonts w:ascii="Times New Roman" w:eastAsia="Times New Roman" w:hAnsi="Times New Roman" w:cs="Times New Roman"/>
-          <w:sz w:val="24"/>
-          <w:szCs w:val="24"/>
-        </w:rPr>
-        <w:t xml:space="preserve"> </w:t>
-      </w:r>
-      <w:proofErr w:type="spellStart"/>
-      <w:r>
-        <w:rPr>
-          <w:rFonts w:ascii="Times New Roman" w:eastAsia="Times New Roman" w:hAnsi="Times New Roman" w:cs="Times New Roman"/>
-          <w:sz w:val="24"/>
-          <w:szCs w:val="24"/>
-        </w:rPr>
-        <w:t>posuere</w:t>
-      </w:r>
-      <w:proofErr w:type="spellEnd"/>
-      <w:r>
-        <w:rPr>
-          <w:rFonts w:ascii="Times New Roman" w:eastAsia="Times New Roman" w:hAnsi="Times New Roman" w:cs="Times New Roman"/>
-          <w:sz w:val="24"/>
-          <w:szCs w:val="24"/>
-        </w:rPr>
-        <w:t xml:space="preserve">, </w:t>
-      </w:r>
-      <w:proofErr w:type="spellStart"/>
-      <w:r>
-        <w:rPr>
-          <w:rFonts w:ascii="Times New Roman" w:eastAsia="Times New Roman" w:hAnsi="Times New Roman" w:cs="Times New Roman"/>
-          <w:sz w:val="24"/>
-          <w:szCs w:val="24"/>
-        </w:rPr>
-        <w:t>pretium</w:t>
-      </w:r>
-      <w:proofErr w:type="spellEnd"/>
-      <w:r>
-        <w:rPr>
-          <w:rFonts w:ascii="Times New Roman" w:eastAsia="Times New Roman" w:hAnsi="Times New Roman" w:cs="Times New Roman"/>
-          <w:sz w:val="24"/>
-          <w:szCs w:val="24"/>
-        </w:rPr>
-        <w:t xml:space="preserve"> </w:t>
-      </w:r>
-      <w:proofErr w:type="spellStart"/>
-      <w:r>
-        <w:rPr>
-          <w:rFonts w:ascii="Times New Roman" w:eastAsia="Times New Roman" w:hAnsi="Times New Roman" w:cs="Times New Roman"/>
-          <w:sz w:val="24"/>
-          <w:szCs w:val="24"/>
-        </w:rPr>
-        <w:t>velit</w:t>
-      </w:r>
-      <w:proofErr w:type="spellEnd"/>
-      <w:r>
-        <w:rPr>
-          <w:rFonts w:ascii="Times New Roman" w:eastAsia="Times New Roman" w:hAnsi="Times New Roman" w:cs="Times New Roman"/>
-          <w:sz w:val="24"/>
-          <w:szCs w:val="24"/>
-        </w:rPr>
-        <w:t xml:space="preserve"> in, </w:t>
-      </w:r>
-      <w:proofErr w:type="spellStart"/>
-      <w:r>
-        <w:rPr>
-          <w:rFonts w:ascii="Times New Roman" w:eastAsia="Times New Roman" w:hAnsi="Times New Roman" w:cs="Times New Roman"/>
-          <w:sz w:val="24"/>
-          <w:szCs w:val="24"/>
-        </w:rPr>
-        <w:t>tempor</w:t>
-      </w:r>
-      <w:proofErr w:type="spellEnd"/>
-      <w:r>
-        <w:rPr>
-          <w:rFonts w:ascii="Times New Roman" w:eastAsia="Times New Roman" w:hAnsi="Times New Roman" w:cs="Times New Roman"/>
-          <w:sz w:val="24"/>
-          <w:szCs w:val="24"/>
-        </w:rPr>
-        <w:t xml:space="preserve"> </w:t>
-      </w:r>
-      <w:proofErr w:type="spellStart"/>
-      <w:r>
-        <w:rPr>
-          <w:rFonts w:ascii="Times New Roman" w:eastAsia="Times New Roman" w:hAnsi="Times New Roman" w:cs="Times New Roman"/>
-          <w:sz w:val="24"/>
-          <w:szCs w:val="24"/>
-        </w:rPr>
-        <w:t>turpis</w:t>
-      </w:r>
-      <w:proofErr w:type="spellEnd"/>
-      <w:r>
-        <w:rPr>
-          <w:rFonts w:ascii="Times New Roman" w:eastAsia="Times New Roman" w:hAnsi="Times New Roman" w:cs="Times New Roman"/>
-          <w:sz w:val="24"/>
-          <w:szCs w:val="24"/>
-        </w:rPr>
-        <w:t>.</w:t>
+        <w:t>Purpose: &lt;1-4 sentences&gt; Lorem ipsum dolor sit amet, consectetur adipiscing elit. Pellentesque in turpis posuere, pretium velit in, tempor turpis.</w:t>
       </w:r>
     </w:p>
     <w:p>
@@ -647,7 +405,6 @@
         </w:rPr>
         <w:t xml:space="preserve">public </w:t>
       </w:r>
-      <w:proofErr w:type="spellStart"/>
       <w:r>
         <w:rPr>
           <w:rFonts w:ascii="Times New Roman" w:eastAsia="Times New Roman" w:hAnsi="Times New Roman" w:cs="Times New Roman"/>
@@ -656,7 +413,6 @@
         </w:rPr>
         <w:t>DriveSystem</w:t>
       </w:r>
-      <w:proofErr w:type="spellEnd"/>
       <w:r>
         <w:rPr>
           <w:rFonts w:ascii="Times New Roman" w:eastAsia="Times New Roman" w:hAnsi="Times New Roman" w:cs="Times New Roman"/>
@@ -712,25 +468,7 @@
           <w:sz w:val="24"/>
           <w:szCs w:val="24"/>
         </w:rPr>
-        <w:t>All motors/devices part of the drive system (use classes in ‘</w:t>
-      </w:r>
-      <w:proofErr w:type="spellStart"/>
-      <w:r>
-        <w:rPr>
-          <w:rFonts w:ascii="Times New Roman" w:eastAsia="Times New Roman" w:hAnsi="Times New Roman" w:cs="Times New Roman"/>
-          <w:sz w:val="24"/>
-          <w:szCs w:val="24"/>
-        </w:rPr>
-        <w:t>com.lmrobotics.devices</w:t>
-      </w:r>
-      <w:proofErr w:type="spellEnd"/>
-      <w:r>
-        <w:rPr>
-          <w:rFonts w:ascii="Times New Roman" w:eastAsia="Times New Roman" w:hAnsi="Times New Roman" w:cs="Times New Roman"/>
-          <w:sz w:val="24"/>
-          <w:szCs w:val="24"/>
-        </w:rPr>
-        <w:t>’).</w:t>
+        <w:t>All motors/devices part of the drive system (use classes in ‘com.lmrobotics.devices’).</w:t>
       </w:r>
     </w:p>
     <w:p>
@@ -832,231 +570,7 @@
           <w:sz w:val="24"/>
           <w:szCs w:val="24"/>
         </w:rPr>
-        <w:t xml:space="preserve">Purpose: &lt;1-4 sentences&gt; Lorem ipsum </w:t>
-      </w:r>
-      <w:proofErr w:type="gramStart"/>
-      <w:r>
-        <w:rPr>
-          <w:rFonts w:ascii="Times New Roman" w:eastAsia="Times New Roman" w:hAnsi="Times New Roman" w:cs="Times New Roman"/>
-          <w:sz w:val="24"/>
-          <w:szCs w:val="24"/>
-        </w:rPr>
-        <w:t>dolor sit</w:t>
-      </w:r>
-      <w:proofErr w:type="gramEnd"/>
-      <w:r>
-        <w:rPr>
-          <w:rFonts w:ascii="Times New Roman" w:eastAsia="Times New Roman" w:hAnsi="Times New Roman" w:cs="Times New Roman"/>
-          <w:sz w:val="24"/>
-          <w:szCs w:val="24"/>
-        </w:rPr>
-        <w:t xml:space="preserve"> </w:t>
-      </w:r>
-      <w:proofErr w:type="spellStart"/>
-      <w:r>
-        <w:rPr>
-          <w:rFonts w:ascii="Times New Roman" w:eastAsia="Times New Roman" w:hAnsi="Times New Roman" w:cs="Times New Roman"/>
-          <w:sz w:val="24"/>
-          <w:szCs w:val="24"/>
-        </w:rPr>
-        <w:t>amet</w:t>
-      </w:r>
-      <w:proofErr w:type="spellEnd"/>
-      <w:r>
-        <w:rPr>
-          <w:rFonts w:ascii="Times New Roman" w:eastAsia="Times New Roman" w:hAnsi="Times New Roman" w:cs="Times New Roman"/>
-          <w:sz w:val="24"/>
-          <w:szCs w:val="24"/>
-        </w:rPr>
-        <w:t xml:space="preserve">, </w:t>
-      </w:r>
-      <w:proofErr w:type="spellStart"/>
-      <w:r>
-        <w:rPr>
-          <w:rFonts w:ascii="Times New Roman" w:eastAsia="Times New Roman" w:hAnsi="Times New Roman" w:cs="Times New Roman"/>
-          <w:sz w:val="24"/>
-          <w:szCs w:val="24"/>
-        </w:rPr>
-        <w:t>consectetur</w:t>
-      </w:r>
-      <w:proofErr w:type="spellEnd"/>
-      <w:r>
-        <w:rPr>
-          <w:rFonts w:ascii="Times New Roman" w:eastAsia="Times New Roman" w:hAnsi="Times New Roman" w:cs="Times New Roman"/>
-          <w:sz w:val="24"/>
-          <w:szCs w:val="24"/>
-        </w:rPr>
-        <w:t xml:space="preserve"> </w:t>
-      </w:r>
-      <w:proofErr w:type="spellStart"/>
-      <w:r>
-        <w:rPr>
-          <w:rFonts w:ascii="Times New Roman" w:eastAsia="Times New Roman" w:hAnsi="Times New Roman" w:cs="Times New Roman"/>
-          <w:sz w:val="24"/>
-          <w:szCs w:val="24"/>
-        </w:rPr>
-        <w:t>ad</w:t>
-      </w:r>
-      <w:r>
-        <w:rPr>
-          <w:rFonts w:ascii="Times New Roman" w:eastAsia="Times New Roman" w:hAnsi="Times New Roman" w:cs="Times New Roman"/>
-          <w:sz w:val="24"/>
-          <w:szCs w:val="24"/>
-        </w:rPr>
-        <w:t>ipiscing</w:t>
-      </w:r>
-      <w:proofErr w:type="spellEnd"/>
-      <w:r>
-        <w:rPr>
-          <w:rFonts w:ascii="Times New Roman" w:eastAsia="Times New Roman" w:hAnsi="Times New Roman" w:cs="Times New Roman"/>
-          <w:sz w:val="24"/>
-          <w:szCs w:val="24"/>
-        </w:rPr>
-        <w:t xml:space="preserve"> </w:t>
-      </w:r>
-      <w:proofErr w:type="spellStart"/>
-      <w:r>
-        <w:rPr>
-          <w:rFonts w:ascii="Times New Roman" w:eastAsia="Times New Roman" w:hAnsi="Times New Roman" w:cs="Times New Roman"/>
-          <w:sz w:val="24"/>
-          <w:szCs w:val="24"/>
-        </w:rPr>
-        <w:t>elit</w:t>
-      </w:r>
-      <w:proofErr w:type="spellEnd"/>
-      <w:r>
-        <w:rPr>
-          <w:rFonts w:ascii="Times New Roman" w:eastAsia="Times New Roman" w:hAnsi="Times New Roman" w:cs="Times New Roman"/>
-          <w:sz w:val="24"/>
-          <w:szCs w:val="24"/>
-        </w:rPr>
-        <w:t xml:space="preserve">. </w:t>
-      </w:r>
-      <w:proofErr w:type="spellStart"/>
-      <w:r>
-        <w:rPr>
-          <w:rFonts w:ascii="Times New Roman" w:eastAsia="Times New Roman" w:hAnsi="Times New Roman" w:cs="Times New Roman"/>
-          <w:sz w:val="24"/>
-          <w:szCs w:val="24"/>
-        </w:rPr>
-        <w:t>Pellentesque</w:t>
-      </w:r>
-      <w:proofErr w:type="spellEnd"/>
-      <w:r>
-        <w:rPr>
-          <w:rFonts w:ascii="Times New Roman" w:eastAsia="Times New Roman" w:hAnsi="Times New Roman" w:cs="Times New Roman"/>
-          <w:sz w:val="24"/>
-          <w:szCs w:val="24"/>
-        </w:rPr>
-        <w:t xml:space="preserve"> in </w:t>
-      </w:r>
-      <w:proofErr w:type="spellStart"/>
-      <w:r>
-        <w:rPr>
-          <w:rFonts w:ascii="Times New Roman" w:eastAsia="Times New Roman" w:hAnsi="Times New Roman" w:cs="Times New Roman"/>
-          <w:sz w:val="24"/>
-          <w:szCs w:val="24"/>
-        </w:rPr>
-        <w:t>turpis</w:t>
-      </w:r>
-      <w:proofErr w:type="spellEnd"/>
-      <w:r>
-        <w:rPr>
-          <w:rFonts w:ascii="Times New Roman" w:eastAsia="Times New Roman" w:hAnsi="Times New Roman" w:cs="Times New Roman"/>
-          <w:sz w:val="24"/>
-          <w:szCs w:val="24"/>
-        </w:rPr>
-        <w:t xml:space="preserve"> </w:t>
-      </w:r>
-      <w:proofErr w:type="spellStart"/>
-      <w:r>
-        <w:rPr>
-          <w:rFonts w:ascii="Times New Roman" w:eastAsia="Times New Roman" w:hAnsi="Times New Roman" w:cs="Times New Roman"/>
-          <w:sz w:val="24"/>
-          <w:szCs w:val="24"/>
-        </w:rPr>
-        <w:t>posuere</w:t>
-      </w:r>
-      <w:proofErr w:type="spellEnd"/>
-      <w:r>
-        <w:rPr>
-          <w:rFonts w:ascii="Times New Roman" w:eastAsia="Times New Roman" w:hAnsi="Times New Roman" w:cs="Times New Roman"/>
-          <w:sz w:val="24"/>
-          <w:szCs w:val="24"/>
-        </w:rPr>
-        <w:t xml:space="preserve">, </w:t>
-      </w:r>
-      <w:proofErr w:type="spellStart"/>
-      <w:r>
-        <w:rPr>
-          <w:rFonts w:ascii="Times New Roman" w:eastAsia="Times New Roman" w:hAnsi="Times New Roman" w:cs="Times New Roman"/>
-          <w:sz w:val="24"/>
-          <w:szCs w:val="24"/>
-        </w:rPr>
-        <w:t>pretium</w:t>
-      </w:r>
-      <w:proofErr w:type="spellEnd"/>
-      <w:r>
-        <w:rPr>
-          <w:rFonts w:ascii="Times New Roman" w:eastAsia="Times New Roman" w:hAnsi="Times New Roman" w:cs="Times New Roman"/>
-          <w:sz w:val="24"/>
-          <w:szCs w:val="24"/>
-        </w:rPr>
-        <w:t xml:space="preserve"> </w:t>
-      </w:r>
-      <w:proofErr w:type="spellStart"/>
-      <w:r>
-        <w:rPr>
-          <w:rFonts w:ascii="Times New Roman" w:eastAsia="Times New Roman" w:hAnsi="Times New Roman" w:cs="Times New Roman"/>
-          <w:sz w:val="24"/>
-          <w:szCs w:val="24"/>
-        </w:rPr>
-        <w:t>velit</w:t>
-      </w:r>
-      <w:proofErr w:type="spellEnd"/>
-      <w:r>
-        <w:rPr>
-          <w:rFonts w:ascii="Times New Roman" w:eastAsia="Times New Roman" w:hAnsi="Times New Roman" w:cs="Times New Roman"/>
-          <w:sz w:val="24"/>
-          <w:szCs w:val="24"/>
-        </w:rPr>
-        <w:t xml:space="preserve"> in, </w:t>
-      </w:r>
-      <w:proofErr w:type="spellStart"/>
-      <w:r>
-        <w:rPr>
-          <w:rFonts w:ascii="Times New Roman" w:eastAsia="Times New Roman" w:hAnsi="Times New Roman" w:cs="Times New Roman"/>
-          <w:sz w:val="24"/>
-          <w:szCs w:val="24"/>
-        </w:rPr>
-        <w:t>tempor</w:t>
-      </w:r>
-      <w:proofErr w:type="spellEnd"/>
-      <w:r>
-        <w:rPr>
-          <w:rFonts w:ascii="Times New Roman" w:eastAsia="Times New Roman" w:hAnsi="Times New Roman" w:cs="Times New Roman"/>
-          <w:sz w:val="24"/>
-          <w:szCs w:val="24"/>
-        </w:rPr>
-        <w:t xml:space="preserve"> </w:t>
-      </w:r>
-      <w:proofErr w:type="spellStart"/>
-      <w:r>
-        <w:rPr>
-          <w:rFonts w:ascii="Times New Roman" w:eastAsia="Times New Roman" w:hAnsi="Times New Roman" w:cs="Times New Roman"/>
-          <w:sz w:val="24"/>
-          <w:szCs w:val="24"/>
-        </w:rPr>
-        <w:t>turpis</w:t>
-      </w:r>
-      <w:proofErr w:type="spellEnd"/>
-      <w:r>
-        <w:rPr>
-          <w:rFonts w:ascii="Times New Roman" w:eastAsia="Times New Roman" w:hAnsi="Times New Roman" w:cs="Times New Roman"/>
-          <w:sz w:val="24"/>
-          <w:szCs w:val="24"/>
-        </w:rPr>
-        <w:t>.</w:t>
+        <w:t>Purpose: &lt;1-4 sentences&gt; Lorem ipsum dolor sit amet, consectetur adipiscing elit. Pellentesque in turpis posuere, pretium velit in, tempor turpis.</w:t>
       </w:r>
     </w:p>
     <w:p>
@@ -1181,15 +695,7 @@
           <w:sz w:val="24"/>
           <w:szCs w:val="24"/>
         </w:rPr>
-        <w:t>Returns: (&lt;type&gt;) &lt;</w:t>
-      </w:r>
-      <w:r>
-        <w:rPr>
-          <w:rFonts w:ascii="Times New Roman" w:eastAsia="Times New Roman" w:hAnsi="Times New Roman" w:cs="Times New Roman"/>
-          <w:sz w:val="24"/>
-          <w:szCs w:val="24"/>
-        </w:rPr>
-        <w:t>what data is returned&gt;</w:t>
+        <w:t>Returns: (&lt;type&gt;) &lt;what data is returned&gt;</w:t>
       </w:r>
     </w:p>
     <w:p>
@@ -1239,25 +745,7 @@
           <w:sz w:val="24"/>
           <w:szCs w:val="24"/>
         </w:rPr>
-        <w:t xml:space="preserve">public synchronized void </w:t>
-      </w:r>
-      <w:proofErr w:type="spellStart"/>
-      <w:r>
-        <w:rPr>
-          <w:rFonts w:ascii="Times New Roman" w:eastAsia="Times New Roman" w:hAnsi="Times New Roman" w:cs="Times New Roman"/>
-          <w:sz w:val="24"/>
-          <w:szCs w:val="24"/>
-        </w:rPr>
-        <w:t>setPower</w:t>
-      </w:r>
-      <w:proofErr w:type="spellEnd"/>
-      <w:r>
-        <w:rPr>
-          <w:rFonts w:ascii="Times New Roman" w:eastAsia="Times New Roman" w:hAnsi="Times New Roman" w:cs="Times New Roman"/>
-          <w:sz w:val="24"/>
-          <w:szCs w:val="24"/>
-        </w:rPr>
-        <w:t>(1 argument)</w:t>
+        <w:t>public synchronized void setPower(1 argument)</w:t>
       </w:r>
     </w:p>
     <w:p>
@@ -1333,15 +821,7 @@
           <w:szCs w:val="24"/>
         </w:rPr>
         <w:lastRenderedPageBreak/>
-        <w:t>Arg</w:t>
-      </w:r>
-      <w:r>
-        <w:rPr>
-          <w:rFonts w:ascii="Times New Roman" w:eastAsia="Times New Roman" w:hAnsi="Times New Roman" w:cs="Times New Roman"/>
-          <w:sz w:val="24"/>
-          <w:szCs w:val="24"/>
-        </w:rPr>
-        <w:t>uments:</w:t>
+        <w:t>Arguments:</w:t>
       </w:r>
     </w:p>
     <w:p>
@@ -1360,23 +840,13 @@
           <w:szCs w:val="24"/>
         </w:rPr>
       </w:pPr>
-      <w:proofErr w:type="spellStart"/>
-      <w:r>
-        <w:rPr>
-          <w:rFonts w:ascii="Times New Roman" w:eastAsia="Times New Roman" w:hAnsi="Times New Roman" w:cs="Times New Roman"/>
-          <w:sz w:val="24"/>
-          <w:szCs w:val="24"/>
-        </w:rPr>
-        <w:t>int</w:t>
-      </w:r>
-      <w:proofErr w:type="spellEnd"/>
-      <w:r>
-        <w:rPr>
-          <w:rFonts w:ascii="Times New Roman" w:eastAsia="Times New Roman" w:hAnsi="Times New Roman" w:cs="Times New Roman"/>
-          <w:sz w:val="24"/>
-          <w:szCs w:val="24"/>
-        </w:rPr>
-        <w:t xml:space="preserve"> power</w:t>
+      <w:r>
+        <w:rPr>
+          <w:rFonts w:ascii="Times New Roman" w:eastAsia="Times New Roman" w:hAnsi="Times New Roman" w:cs="Times New Roman"/>
+          <w:sz w:val="24"/>
+          <w:szCs w:val="24"/>
+        </w:rPr>
+        <w:t>int power</w:t>
       </w:r>
     </w:p>
     <w:p>
@@ -1451,25 +921,7 @@
           <w:sz w:val="24"/>
           <w:szCs w:val="24"/>
         </w:rPr>
-        <w:t xml:space="preserve">public synchronized void </w:t>
-      </w:r>
-      <w:proofErr w:type="spellStart"/>
-      <w:r>
-        <w:rPr>
-          <w:rFonts w:ascii="Times New Roman" w:eastAsia="Times New Roman" w:hAnsi="Times New Roman" w:cs="Times New Roman"/>
-          <w:sz w:val="24"/>
-          <w:szCs w:val="24"/>
-        </w:rPr>
-        <w:t>stopMotor</w:t>
-      </w:r>
-      <w:proofErr w:type="spellEnd"/>
-      <w:r>
-        <w:rPr>
-          <w:rFonts w:ascii="Times New Roman" w:eastAsia="Times New Roman" w:hAnsi="Times New Roman" w:cs="Times New Roman"/>
-          <w:sz w:val="24"/>
-          <w:szCs w:val="24"/>
-        </w:rPr>
-        <w:t>(0 arguments)</w:t>
+        <w:t>public synchronized void stopMotor(0 arguments)</w:t>
       </w:r>
     </w:p>
     <w:p>
@@ -1494,43 +946,7 @@
           <w:sz w:val="24"/>
           <w:szCs w:val="24"/>
         </w:rPr>
-        <w:t xml:space="preserve">Purpose: Stop the motor, syntactically equivalent to </w:t>
-      </w:r>
-      <w:proofErr w:type="gramStart"/>
-      <w:r>
-        <w:rPr>
-          <w:rFonts w:ascii="Times New Roman" w:eastAsia="Times New Roman" w:hAnsi="Times New Roman" w:cs="Times New Roman"/>
-          <w:sz w:val="24"/>
-          <w:szCs w:val="24"/>
-        </w:rPr>
-        <w:t>‘</w:t>
-      </w:r>
-      <w:proofErr w:type="spellStart"/>
-      <w:r>
-        <w:rPr>
-          <w:rFonts w:ascii="Times New Roman" w:eastAsia="Times New Roman" w:hAnsi="Times New Roman" w:cs="Times New Roman"/>
-          <w:sz w:val="24"/>
-          <w:szCs w:val="24"/>
-        </w:rPr>
-        <w:t>setPower</w:t>
-      </w:r>
-      <w:proofErr w:type="spellEnd"/>
-      <w:r>
-        <w:rPr>
-          <w:rFonts w:ascii="Times New Roman" w:eastAsia="Times New Roman" w:hAnsi="Times New Roman" w:cs="Times New Roman"/>
-          <w:sz w:val="24"/>
-          <w:szCs w:val="24"/>
-        </w:rPr>
-        <w:t>(</w:t>
-      </w:r>
-      <w:proofErr w:type="gramEnd"/>
-      <w:r>
-        <w:rPr>
-          <w:rFonts w:ascii="Times New Roman" w:eastAsia="Times New Roman" w:hAnsi="Times New Roman" w:cs="Times New Roman"/>
-          <w:sz w:val="24"/>
-          <w:szCs w:val="24"/>
-        </w:rPr>
-        <w:t>0)’.</w:t>
+        <w:t>Purpose: Stop the motor, syntactically equivalent to ‘setPower(0)’.</w:t>
       </w:r>
     </w:p>
     <w:p>
@@ -1555,33 +971,7 @@
           <w:sz w:val="24"/>
           <w:szCs w:val="24"/>
         </w:rPr>
-        <w:t>Priority: Medium (only a shortcut method, but all i</w:t>
-      </w:r>
-      <w:r>
-        <w:rPr>
-          <w:rFonts w:ascii="Times New Roman" w:eastAsia="Times New Roman" w:hAnsi="Times New Roman" w:cs="Times New Roman"/>
-          <w:sz w:val="24"/>
-          <w:szCs w:val="24"/>
-        </w:rPr>
-        <w:t xml:space="preserve">t needs to do is call </w:t>
-      </w:r>
-      <w:proofErr w:type="spellStart"/>
-      <w:r>
-        <w:rPr>
-          <w:rFonts w:ascii="Times New Roman" w:eastAsia="Times New Roman" w:hAnsi="Times New Roman" w:cs="Times New Roman"/>
-          <w:sz w:val="24"/>
-          <w:szCs w:val="24"/>
-        </w:rPr>
-        <w:t>setPower</w:t>
-      </w:r>
-      <w:proofErr w:type="spellEnd"/>
-      <w:r>
-        <w:rPr>
-          <w:rFonts w:ascii="Times New Roman" w:eastAsia="Times New Roman" w:hAnsi="Times New Roman" w:cs="Times New Roman"/>
-          <w:sz w:val="24"/>
-          <w:szCs w:val="24"/>
-        </w:rPr>
-        <w:t>(0))</w:t>
+        <w:t>Priority: Medium (only a shortcut method, but all it needs to do is call setPower(0))</w:t>
       </w:r>
     </w:p>
     <w:p>
@@ -1679,27 +1069,7 @@
           <w:sz w:val="24"/>
           <w:szCs w:val="24"/>
         </w:rPr>
-        <w:t xml:space="preserve">public static synchronized long </w:t>
-      </w:r>
-      <w:proofErr w:type="spellStart"/>
-      <w:r>
-        <w:rPr>
-          <w:rFonts w:ascii="Times New Roman" w:eastAsia="Times New Roman" w:hAnsi="Times New Roman" w:cs="Times New Roman"/>
-          <w:color w:val="222222"/>
-          <w:sz w:val="24"/>
-          <w:szCs w:val="24"/>
-        </w:rPr>
-        <w:t>getCurrentTime</w:t>
-      </w:r>
-      <w:proofErr w:type="spellEnd"/>
-      <w:r>
-        <w:rPr>
-          <w:rFonts w:ascii="Times New Roman" w:eastAsia="Times New Roman" w:hAnsi="Times New Roman" w:cs="Times New Roman"/>
-          <w:color w:val="222222"/>
-          <w:sz w:val="24"/>
-          <w:szCs w:val="24"/>
-        </w:rPr>
-        <w:t>(1 argument)</w:t>
+        <w:t>public static synchronized long getCurrentTime(1 argument)</w:t>
       </w:r>
     </w:p>
     <w:p>
@@ -1726,47 +1096,7 @@
           <w:sz w:val="24"/>
           <w:szCs w:val="24"/>
         </w:rPr>
-        <w:t>Purpose: Get how much time has elapsed, syntactically equivalent to ‘</w:t>
-      </w:r>
-      <w:proofErr w:type="spellStart"/>
-      <w:r>
-        <w:rPr>
-          <w:rFonts w:ascii="Times New Roman" w:eastAsia="Times New Roman" w:hAnsi="Times New Roman" w:cs="Times New Roman"/>
-          <w:color w:val="222222"/>
-          <w:sz w:val="24"/>
-          <w:szCs w:val="24"/>
-        </w:rPr>
-        <w:t>System.currentTimeMillis</w:t>
-      </w:r>
-      <w:proofErr w:type="spellEnd"/>
-      <w:r>
-        <w:rPr>
-          <w:rFonts w:ascii="Times New Roman" w:eastAsia="Times New Roman" w:hAnsi="Times New Roman" w:cs="Times New Roman"/>
-          <w:color w:val="222222"/>
-          <w:sz w:val="24"/>
-          <w:szCs w:val="24"/>
-        </w:rPr>
-        <w:t xml:space="preserve">() - </w:t>
-      </w:r>
-      <w:proofErr w:type="spellStart"/>
-      <w:r>
-        <w:rPr>
-          <w:rFonts w:ascii="Times New Roman" w:eastAsia="Times New Roman" w:hAnsi="Times New Roman" w:cs="Times New Roman"/>
-          <w:color w:val="222222"/>
-          <w:sz w:val="24"/>
-          <w:szCs w:val="24"/>
-        </w:rPr>
-        <w:t>someothertime</w:t>
-      </w:r>
-      <w:proofErr w:type="spellEnd"/>
-      <w:r>
-        <w:rPr>
-          <w:rFonts w:ascii="Times New Roman" w:eastAsia="Times New Roman" w:hAnsi="Times New Roman" w:cs="Times New Roman"/>
-          <w:color w:val="222222"/>
-          <w:sz w:val="24"/>
-          <w:szCs w:val="24"/>
-        </w:rPr>
-        <w:t>’</w:t>
+        <w:t>Purpose: Get how much time has elapsed, syntactically equivalent to ‘System.currentTimeMillis() - someothertime’</w:t>
       </w:r>
     </w:p>
     <w:p>
@@ -2021,7 +1351,6 @@
           <w:pPr>
             <w:jc w:val="right"/>
           </w:pPr>
-          <w:proofErr w:type="spellStart"/>
           <w:r>
             <w:rPr>
               <w:rFonts w:ascii="Times New Roman" w:eastAsia="Times New Roman" w:hAnsi="Times New Roman" w:cs="Times New Roman"/>
@@ -2030,32 +1359,13 @@
             </w:rPr>
             <w:t>DriveSystem</w:t>
           </w:r>
-          <w:proofErr w:type="spellEnd"/>
           <w:r>
             <w:rPr>
               <w:rFonts w:ascii="Times New Roman" w:eastAsia="Times New Roman" w:hAnsi="Times New Roman" w:cs="Times New Roman"/>
               <w:sz w:val="24"/>
               <w:szCs w:val="24"/>
             </w:rPr>
-            <w:t xml:space="preserve">, </w:t>
-          </w:r>
-          <w:proofErr w:type="spellStart"/>
-          <w:r>
-            <w:rPr>
-              <w:rFonts w:ascii="Times New Roman" w:eastAsia="Times New Roman" w:hAnsi="Times New Roman" w:cs="Times New Roman"/>
-              <w:sz w:val="24"/>
-              <w:szCs w:val="24"/>
-            </w:rPr>
-            <w:t>pg</w:t>
-          </w:r>
-          <w:proofErr w:type="spellEnd"/>
-          <w:r>
-            <w:rPr>
-              <w:rFonts w:ascii="Times New Roman" w:eastAsia="Times New Roman" w:hAnsi="Times New Roman" w:cs="Times New Roman"/>
-              <w:sz w:val="24"/>
-              <w:szCs w:val="24"/>
-            </w:rPr>
-            <w:t xml:space="preserve"> </w:t>
+            <w:t xml:space="preserve">, pg </w:t>
           </w:r>
           <w:r>
             <w:fldChar w:fldCharType="begin"/>
@@ -2152,7 +1462,6 @@
           </w:tcMar>
         </w:tcPr>
         <w:p>
-          <w:proofErr w:type="spellStart"/>
           <w:r>
             <w:rPr>
               <w:rFonts w:ascii="Times New Roman" w:eastAsia="Times New Roman" w:hAnsi="Times New Roman" w:cs="Times New Roman"/>
@@ -2169,7 +1478,6 @@
             </w:rPr>
             <w:t>.devices.DriveSystem</w:t>
           </w:r>
-          <w:proofErr w:type="spellEnd"/>
           <w:r>
             <w:rPr>
               <w:rFonts w:ascii="Times New Roman" w:eastAsia="Times New Roman" w:hAnsi="Times New Roman" w:cs="Times New Roman"/>

</xml_diff>